<commit_message>
Completed Stored Procedures for Inserting Data Re factored User Define Table Types
</commit_message>
<xml_diff>
--- a/SQL2008R2/Design Documents/ETL Framework User Guide.docx
+++ b/SQL2008R2/Design Documents/ETL Framework User Guide.docx
@@ -297,110 +297,63 @@
           <w:r>
             <w:fldChar w:fldCharType="separate"/>
           </w:r>
-          <w:bookmarkStart w:id="0" w:name="_GoBack"/>
-          <w:bookmarkEnd w:id="0"/>
-          <w:r>
-            <w:rPr>
-              <w:rStyle w:val="Hyperlink"/>
-              <w:noProof/>
-            </w:rPr>
-            <w:fldChar w:fldCharType="begin"/>
-          </w:r>
-          <w:r>
-            <w:rPr>
-              <w:rStyle w:val="Hyperlink"/>
-              <w:noProof/>
-            </w:rPr>
-            <w:instrText xml:space="preserve"> </w:instrText>
-          </w:r>
-          <w:r>
-            <w:rPr>
-              <w:noProof/>
-            </w:rPr>
-            <w:instrText>HYPERLINK \l "_Toc319421342"</w:instrText>
-          </w:r>
-          <w:r>
-            <w:rPr>
-              <w:rStyle w:val="Hyperlink"/>
-              <w:noProof/>
-            </w:rPr>
-            <w:instrText xml:space="preserve"> </w:instrText>
-          </w:r>
-          <w:r>
-            <w:rPr>
-              <w:rStyle w:val="Hyperlink"/>
-              <w:noProof/>
-            </w:rPr>
-          </w:r>
-          <w:r>
-            <w:rPr>
-              <w:rStyle w:val="Hyperlink"/>
-              <w:noProof/>
-            </w:rPr>
-            <w:fldChar w:fldCharType="separate"/>
-          </w:r>
-          <w:r>
-            <w:rPr>
-              <w:rStyle w:val="Hyperlink"/>
-              <w:noProof/>
-            </w:rPr>
-            <w:t>Introduction</w:t>
-          </w:r>
-          <w:r>
-            <w:rPr>
-              <w:noProof/>
-              <w:webHidden/>
-            </w:rPr>
-            <w:tab/>
-          </w:r>
-          <w:r>
-            <w:rPr>
-              <w:noProof/>
-              <w:webHidden/>
-            </w:rPr>
-            <w:fldChar w:fldCharType="begin"/>
-          </w:r>
-          <w:r>
-            <w:rPr>
-              <w:noProof/>
-              <w:webHidden/>
-            </w:rPr>
-            <w:instrText xml:space="preserve"> PAGEREF _Toc319421342 \h </w:instrText>
-          </w:r>
-          <w:r>
-            <w:rPr>
-              <w:noProof/>
-              <w:webHidden/>
-            </w:rPr>
-          </w:r>
-          <w:r>
-            <w:rPr>
-              <w:noProof/>
-              <w:webHidden/>
-            </w:rPr>
-            <w:fldChar w:fldCharType="separate"/>
-          </w:r>
-          <w:r>
-            <w:rPr>
-              <w:noProof/>
-              <w:webHidden/>
-            </w:rPr>
-            <w:t>3</w:t>
-          </w:r>
-          <w:r>
-            <w:rPr>
-              <w:noProof/>
-              <w:webHidden/>
-            </w:rPr>
-            <w:fldChar w:fldCharType="end"/>
-          </w:r>
-          <w:r>
-            <w:rPr>
-              <w:rStyle w:val="Hyperlink"/>
-              <w:noProof/>
-            </w:rPr>
-            <w:fldChar w:fldCharType="end"/>
-          </w:r>
+          <w:hyperlink w:anchor="_Toc319421342" w:history="1">
+            <w:r>
+              <w:rPr>
+                <w:rStyle w:val="Hyperlink"/>
+                <w:noProof/>
+              </w:rPr>
+              <w:t>Introduction</w:t>
+            </w:r>
+            <w:r>
+              <w:rPr>
+                <w:noProof/>
+                <w:webHidden/>
+              </w:rPr>
+              <w:tab/>
+            </w:r>
+            <w:r>
+              <w:rPr>
+                <w:noProof/>
+                <w:webHidden/>
+              </w:rPr>
+              <w:fldChar w:fldCharType="begin"/>
+            </w:r>
+            <w:r>
+              <w:rPr>
+                <w:noProof/>
+                <w:webHidden/>
+              </w:rPr>
+              <w:instrText xml:space="preserve"> PAGEREF _Toc319421342 \h </w:instrText>
+            </w:r>
+            <w:r>
+              <w:rPr>
+                <w:noProof/>
+                <w:webHidden/>
+              </w:rPr>
+            </w:r>
+            <w:r>
+              <w:rPr>
+                <w:noProof/>
+                <w:webHidden/>
+              </w:rPr>
+              <w:fldChar w:fldCharType="separate"/>
+            </w:r>
+            <w:r>
+              <w:rPr>
+                <w:noProof/>
+                <w:webHidden/>
+              </w:rPr>
+              <w:t>3</w:t>
+            </w:r>
+            <w:r>
+              <w:rPr>
+                <w:noProof/>
+                <w:webHidden/>
+              </w:rPr>
+              <w:fldChar w:fldCharType="end"/>
+            </w:r>
+          </w:hyperlink>
         </w:p>
         <w:p>
           <w:pPr>
@@ -933,7 +886,7 @@
           <w:sz w:val="20"/>
         </w:rPr>
       </w:pPr>
-      <w:bookmarkStart w:id="1" w:name="_Toc319421342"/>
+      <w:bookmarkStart w:id="0" w:name="_Toc319421342"/>
       <w:r>
         <w:rPr>
           <w:color w:val="365F91" w:themeColor="accent1" w:themeShade="BF"/>
@@ -942,7 +895,7 @@
         <w:lastRenderedPageBreak/>
         <w:t>Introduction</w:t>
       </w:r>
-      <w:bookmarkEnd w:id="1"/>
+      <w:bookmarkEnd w:id="0"/>
     </w:p>
     <w:p>
       <w:pPr>
@@ -952,7 +905,7 @@
           <w:sz w:val="20"/>
         </w:rPr>
       </w:pPr>
-      <w:bookmarkStart w:id="2" w:name="_Toc319421343"/>
+      <w:bookmarkStart w:id="1" w:name="_Toc319421343"/>
       <w:r>
         <w:rPr>
           <w:color w:val="365F91" w:themeColor="accent1" w:themeShade="BF"/>
@@ -974,7 +927,7 @@
         </w:rPr>
         <w:t>?</w:t>
       </w:r>
-      <w:bookmarkEnd w:id="2"/>
+      <w:bookmarkEnd w:id="1"/>
     </w:p>
     <w:p/>
     <w:p>
@@ -985,7 +938,7 @@
           <w:sz w:val="20"/>
         </w:rPr>
       </w:pPr>
-      <w:bookmarkStart w:id="3" w:name="_Toc319421344"/>
+      <w:bookmarkStart w:id="2" w:name="_Toc319421344"/>
       <w:r>
         <w:rPr>
           <w:color w:val="365F91" w:themeColor="accent1" w:themeShade="BF"/>
@@ -993,7 +946,7 @@
         </w:rPr>
         <w:t>Design and Architecture</w:t>
       </w:r>
-      <w:bookmarkEnd w:id="3"/>
+      <w:bookmarkEnd w:id="2"/>
     </w:p>
     <w:p>
       <w:pPr>
@@ -1003,7 +956,7 @@
           <w:sz w:val="20"/>
         </w:rPr>
       </w:pPr>
-      <w:bookmarkStart w:id="4" w:name="_Toc319421345"/>
+      <w:bookmarkStart w:id="3" w:name="_Toc319421345"/>
       <w:r>
         <w:rPr>
           <w:color w:val="365F91" w:themeColor="accent1" w:themeShade="BF"/>
@@ -1011,7 +964,7 @@
         </w:rPr>
         <w:t>Enum Definitions</w:t>
       </w:r>
-      <w:bookmarkEnd w:id="4"/>
+      <w:bookmarkEnd w:id="3"/>
     </w:p>
     <w:p>
       <w:r>
@@ -1021,38 +974,48 @@
         <w:rPr>
           <w:u w:val="single"/>
         </w:rPr>
-        <w:t>Workflow_Status</w:t>
-      </w:r>
-      <w:proofErr w:type="gramStart"/>
+        <w:t>Workflow_Status:</w:t>
+      </w:r>
+      <w:r>
+        <w:br/>
+        <w:t>R-Running</w:t>
+      </w:r>
+      <w:r>
+        <w:br/>
+        <w:t>N-Not Running</w:t>
+      </w:r>
+      <w:r>
+        <w:br/>
+        <w:t>F-Failed in Last Run</w:t>
+      </w:r>
+      <w:r>
+        <w:br/>
+        <w:t>S-Successful in Last Run</w:t>
+      </w:r>
+    </w:p>
+    <w:p>
       <w:r>
         <w:rPr>
           <w:u w:val="single"/>
         </w:rPr>
-        <w:t>:</w:t>
-      </w:r>
-      <w:proofErr w:type="gramEnd"/>
+        <w:t>Workflow_RecoveryMode:</w:t>
+      </w:r>
       <w:r>
         <w:br/>
-        <w:t>R-Running</w:t>
+        <w:t>R-Recover L</w:t>
+      </w:r>
+      <w:r>
+        <w:t xml:space="preserve">ast Run </w:t>
       </w:r>
       <w:r>
         <w:br/>
-        <w:t>N-Not Running</w:t>
-      </w:r>
-      <w:r>
-        <w:br/>
-        <w:t>F-Failed in Last Run</w:t>
-      </w:r>
-      <w:r>
-        <w:br/>
-        <w:t>S-Successful in Last Run</w:t>
-      </w:r>
-      <w:r>
-        <w:br/>
-        <w:t>A-Aborted in Last Run</w:t>
-      </w:r>
-      <w:r>
-        <w:br/>
+        <w:t>I-Ignore F</w:t>
+      </w:r>
+      <w:r>
+        <w:t>ailure</w:t>
+      </w:r>
+      <w:r>
+        <w:t xml:space="preserve"> in Last Run</w:t>
       </w:r>
     </w:p>
     <w:p>
@@ -1060,25 +1023,120 @@
         <w:rPr>
           <w:u w:val="single"/>
         </w:rPr>
-        <w:t>Workflow_RecoveryMode</w:t>
-      </w:r>
-      <w:proofErr w:type="gramStart"/>
+        <w:t>Task_Status:</w:t>
+      </w:r>
       <w:r>
         <w:rPr>
           <w:u w:val="single"/>
         </w:rPr>
-        <w:t>:</w:t>
-      </w:r>
-      <w:proofErr w:type="gramEnd"/>
-      <w:r>
         <w:br/>
-        <w:t xml:space="preserve">R-Recover last run </w:t>
+      </w:r>
+      <w:r>
+        <w:t>N-Never Ran Before</w:t>
       </w:r>
       <w:r>
         <w:br/>
-        <w:t>I-Ignore failure</w:t>
+      </w:r>
+      <w:r>
+        <w:t>S-Successful in Last Run</w:t>
+      </w:r>
+      <w:r>
+        <w:br/>
+      </w:r>
+      <w:r>
+        <w:t>F-Failed in Last Run</w:t>
+      </w:r>
+      <w:r>
+        <w:br/>
+      </w:r>
+      <w:r>
+        <w:t>P-Precedent Failed in Last Run</w:t>
+      </w:r>
+      <w:r>
+        <w:br/>
+        <w:t>I-Initialised</w:t>
+      </w:r>
+      <w:r>
+        <w:br/>
+        <w:t>R-Running</w:t>
       </w:r>
     </w:p>
+    <w:p>
+      <w:r>
+        <w:rPr>
+          <w:u w:val="single"/>
+        </w:rPr>
+        <w:t>Task_FailureAction</w:t>
+      </w:r>
+      <w:r>
+        <w:rPr>
+          <w:u w:val="single"/>
+        </w:rPr>
+        <w:br/>
+      </w:r>
+      <w:r>
+        <w:t>A-Abort Execution</w:t>
+      </w:r>
+      <w:r>
+        <w:br/>
+        <w:t>C-Continue Execution</w:t>
+      </w:r>
+      <w:r>
+        <w:br/>
+        <w:t>R-Retry Execution</w:t>
+      </w:r>
+      <w:r>
+        <w:br/>
+        <w:t>I-Ignore</w:t>
+      </w:r>
+    </w:p>
+    <w:p>
+      <w:r>
+        <w:rPr>
+          <w:u w:val="single"/>
+        </w:rPr>
+        <w:t>Task</w:t>
+      </w:r>
+      <w:r>
+        <w:rPr>
+          <w:u w:val="single"/>
+        </w:rPr>
+        <w:t>_RecoveryMode:</w:t>
+      </w:r>
+      <w:r>
+        <w:br/>
+        <w:t>R-Recover</w:t>
+      </w:r>
+      <w:r>
+        <w:t xml:space="preserve"> </w:t>
+      </w:r>
+      <w:r>
+        <w:br/>
+        <w:t>I-Ignore</w:t>
+      </w:r>
+    </w:p>
+    <w:p>
+      <w:r>
+        <w:rPr>
+          <w:u w:val="single"/>
+        </w:rPr>
+        <w:t>ExtractLimit_Type</w:t>
+      </w:r>
+      <w:r>
+        <w:br/>
+        <w:t>Date Range –Range of Period between Start and End Boundaries</w:t>
+      </w:r>
+      <w:r>
+        <w:br/>
+        <w:t>Key Range –Range of Key(Id) between Start and End Boundaries</w:t>
+      </w:r>
+      <w:r>
+        <w:br/>
+      </w:r>
+      <w:bookmarkStart w:id="4" w:name="_GoBack"/>
+      <w:bookmarkEnd w:id="4"/>
+    </w:p>
+    <w:p/>
     <w:p/>
     <w:p>
       <w:pPr>
@@ -1146,6 +1204,7 @@
         </w:numPr>
       </w:pPr>
       <w:r>
+        <w:lastRenderedPageBreak/>
         <w:t xml:space="preserve">When Inserting New package </w:t>
       </w:r>
       <w:r>
@@ -1279,7 +1338,7 @@
       <w:rPr>
         <w:noProof/>
       </w:rPr>
-      <w:t>2</w:t>
+      <w:t>4</w:t>
     </w:r>
     <w:r>
       <w:fldChar w:fldCharType="end"/>
@@ -3904,7 +3963,7 @@
 </file>
 
 <file path=customXml/itemProps1.xml><?xml version="1.0" encoding="utf-8"?>
-<ds:datastoreItem xmlns:ds="http://schemas.openxmlformats.org/officeDocument/2006/customXml" ds:itemID="{A681C9A1-CF0A-4084-92E7-85E689F668DE}">
+<ds:datastoreItem xmlns:ds="http://schemas.openxmlformats.org/officeDocument/2006/customXml" ds:itemID="{7E5422C3-A3FD-4227-9A5F-4A18B6860C83}">
   <ds:schemaRefs>
     <ds:schemaRef ds:uri="http://schemas.openxmlformats.org/officeDocument/2006/bibliography"/>
   </ds:schemaRefs>

</xml_diff>